<commit_message>
Protocole mesure de la vitesse de rotation
</commit_message>
<xml_diff>
--- a/Compte rendu sur les premières vidéos pour la modélisation.docx
+++ b/Compte rendu sur les premières vidéos pour la modélisation.docx
@@ -1006,7 +1006,18 @@
     </w:p>
     <w:p>
       <w:r>
-        <w:t>Dans l’optique de mesurer la vitesse de rotation de la balle, on avait dessiné au marqueur un point sur cette dernière, afin de le repérer visuellement lors du pointage vidéo manuel. Ces vidéos ont été prises en 4K à 50 fps.</w:t>
+        <w:t xml:space="preserve">Dans l’optique de mesurer la vitesse de rotation de la balle, on avait dessiné au marqueur un point sur cette dernière, afin de le repérer visuellement lors du pointage vidéo manuel. Ces vidéos ont été prises en 4K à 50 </w:t>
+      </w:r>
+      <w:proofErr w:type="spellStart"/>
+      <w:r>
+        <w:t>fps</w:t>
+      </w:r>
+      <w:proofErr w:type="spellEnd"/>
+      <w:r>
+        <w:t>.</w:t>
+      </w:r>
+      <w:r>
+        <w:t xml:space="preserve"> On s’était placé à 2m de la caméra et on avait lancé la balle à la main en cloche, en s’assurant qu’elle reste dans le cadre de la vidéo.</w:t>
       </w:r>
     </w:p>
     <w:p>
@@ -1080,8 +1091,13 @@
     </w:p>
     <w:p>
       <w:r>
-        <w:t>Dans la prochaine séance il faudra tester l’enregistrement d’une vidéo à 120 fps</w:t>
-      </w:r>
+        <w:t xml:space="preserve">Dans la prochaine séance il faudra tester l’enregistrement d’une vidéo à 120 </w:t>
+      </w:r>
+      <w:proofErr w:type="spellStart"/>
+      <w:r>
+        <w:t>fps</w:t>
+      </w:r>
+      <w:proofErr w:type="spellEnd"/>
       <w:r>
         <w:t xml:space="preserve"> et jouer sur </w:t>
       </w:r>

</xml_diff>